<commit_message>
Mathematica plot bond angles
</commit_message>
<xml_diff>
--- a/Summary.docx
+++ b/Summary.docx
@@ -8,12 +8,14 @@
         <w:rPr>
           <w:rFonts w:ascii="Garamond" w:hAnsi="Garamond"/>
           <w:b/>
+          <w:sz w:val="24"/>
         </w:rPr>
       </w:pPr>
       <w:r>
         <w:rPr>
           <w:rFonts w:ascii="Garamond" w:hAnsi="Garamond"/>
           <w:b/>
+          <w:sz w:val="24"/>
         </w:rPr>
         <w:t>Summary</w:t>
       </w:r>
@@ -48,8 +50,16 @@
         <w:rPr>
           <w:rFonts w:ascii="Garamond" w:hAnsi="Garamond"/>
         </w:rPr>
-        <w:t>Implemented a non-shearing DPD simulation with equations and dynamics from Pryamitsyn</w:t>
-      </w:r>
+        <w:t xml:space="preserve">Implemented a shearing DPD simulation with equations and dynamics from </w:t>
+      </w:r>
+      <w:proofErr w:type="spellStart"/>
+      <w:r>
+        <w:rPr>
+          <w:rFonts w:ascii="Garamond" w:hAnsi="Garamond"/>
+        </w:rPr>
+        <w:t>Pryamitsyn</w:t>
+      </w:r>
+      <w:proofErr w:type="spellEnd"/>
     </w:p>
     <w:p>
       <w:pPr>
@@ -72,7 +82,7 @@
         <w:rPr>
           <w:rFonts w:ascii="Garamond" w:hAnsi="Garamond"/>
         </w:rPr>
-        <w:t xml:space="preserve">from the Green-Kubo formula </w:t>
+        <w:t>with a Lees-Edwards system, shear stress is computed and then the integral of this stress autocorrelation function is computed.</w:t>
       </w:r>
     </w:p>
     <w:p>
@@ -126,7 +136,39 @@
         <w:rPr>
           <w:rFonts w:ascii="Garamond" w:hAnsi="Garamond"/>
         </w:rPr>
-        <w:t>umber of particles – found an increasing trend</w:t>
+        <w:t>umb</w:t>
+      </w:r>
+      <w:bookmarkStart w:id="0" w:name="_GoBack"/>
+      <w:bookmarkEnd w:id="0"/>
+      <w:r>
+        <w:rPr>
+          <w:rFonts w:ascii="Garamond" w:hAnsi="Garamond"/>
+        </w:rPr>
+        <w:t>er of particles</w:t>
+      </w:r>
+    </w:p>
+    <w:p>
+      <w:pPr>
+        <w:pStyle w:val="ListParagraph"/>
+        <w:numPr>
+          <w:ilvl w:val="2"/>
+          <w:numId w:val="2"/>
+        </w:numPr>
+        <w:rPr>
+          <w:rFonts w:ascii="Garamond" w:hAnsi="Garamond"/>
+        </w:rPr>
+      </w:pPr>
+      <w:r>
+        <w:rPr>
+          <w:rFonts w:ascii="Garamond" w:hAnsi="Garamond"/>
+        </w:rPr>
+        <w:t>I</w:t>
+      </w:r>
+      <w:r>
+        <w:rPr>
+          <w:rFonts w:ascii="Garamond" w:hAnsi="Garamond"/>
+        </w:rPr>
+        <w:t>ncreasing trend</w:t>
       </w:r>
       <w:r>
         <w:rPr>
@@ -142,6 +184,18 @@
           <m:t>ϕ≈0.7-0.8</m:t>
         </m:r>
       </m:oMath>
+      <w:r>
+        <w:rPr>
+          <w:rFonts w:ascii="Garamond" w:hAnsi="Garamond"/>
+        </w:rPr>
+        <w:t xml:space="preserve">. Trend is largely exponential, doesn’t really obey </w:t>
+      </w:r>
+      <w:r>
+        <w:rPr>
+          <w:rFonts w:ascii="Garamond" w:hAnsi="Garamond"/>
+        </w:rPr>
+        <w:t>the empirical relation.</w:t>
+      </w:r>
     </w:p>
     <w:p>
       <w:pPr>
@@ -158,19 +212,25 @@
         <w:rPr>
           <w:rFonts w:ascii="Garamond" w:hAnsi="Garamond"/>
         </w:rPr>
-        <w:t>I</w:t>
-      </w:r>
-      <w:r>
-        <w:rPr>
-          <w:rFonts w:ascii="Garamond" w:hAnsi="Garamond"/>
-        </w:rPr>
-        <w:t xml:space="preserve">ntegration time </w:t>
-      </w:r>
-      <w:r>
-        <w:rPr>
-          <w:rFonts w:ascii="Garamond" w:hAnsi="Garamond"/>
-        </w:rPr>
-        <w:t>–</w:t>
+        <w:t xml:space="preserve">Particle Size: </w:t>
+      </w:r>
+    </w:p>
+    <w:p>
+      <w:pPr>
+        <w:pStyle w:val="ListParagraph"/>
+        <w:numPr>
+          <w:ilvl w:val="2"/>
+          <w:numId w:val="2"/>
+        </w:numPr>
+        <w:rPr>
+          <w:rFonts w:ascii="Garamond" w:hAnsi="Garamond"/>
+        </w:rPr>
+      </w:pPr>
+      <w:r>
+        <w:rPr>
+          <w:rFonts w:ascii="Garamond" w:hAnsi="Garamond"/>
+        </w:rPr>
+        <w:t>Viscosity was</w:t>
       </w:r>
       <w:r>
         <w:rPr>
@@ -181,14 +241,35 @@
       <w:r>
         <w:rPr>
           <w:rFonts w:ascii="Garamond" w:hAnsi="Garamond"/>
-        </w:rPr>
-        <w:t>Increased viscosity since we are integrating over a longer period of time.</w:t>
-      </w:r>
-      <w:r>
-        <w:rPr>
-          <w:rFonts w:ascii="Garamond" w:hAnsi="Garamond"/>
-        </w:rPr>
-        <w:t xml:space="preserve"> </w:t>
+          <w:i/>
+        </w:rPr>
+        <w:t>slightly</w:t>
+      </w:r>
+      <w:r>
+        <w:rPr>
+          <w:rFonts w:ascii="Garamond" w:hAnsi="Garamond"/>
+        </w:rPr>
+        <w:t xml:space="preserve"> decreased</w:t>
+      </w:r>
+      <w:r>
+        <w:rPr>
+          <w:rFonts w:ascii="Garamond" w:hAnsi="Garamond"/>
+        </w:rPr>
+        <w:t xml:space="preserve"> when particle size was reduced from 2.5 to 2 with particle number correspondingly increased to maintain the same value of </w:t>
+      </w:r>
+      <m:oMath>
+        <m:r>
+          <w:rPr>
+            <w:rFonts w:ascii="Cambria Math" w:hAnsi="Cambria Math"/>
+          </w:rPr>
+          <m:t>ϕ</m:t>
+        </m:r>
+      </m:oMath>
+      <w:r>
+        <w:rPr>
+          <w:rFonts w:ascii="Garamond" w:hAnsi="Garamond"/>
+        </w:rPr>
+        <w:t>.</w:t>
       </w:r>
     </w:p>
     <w:p>
@@ -206,7 +287,157 @@
         <w:rPr>
           <w:rFonts w:ascii="Garamond" w:hAnsi="Garamond"/>
         </w:rPr>
-        <w:t xml:space="preserve">Colloid-colloid repulsion parameter – Increased viscosity as well, peaks more sharply near </w:t>
+        <w:t>Shear rate</w:t>
+      </w:r>
+    </w:p>
+    <w:p>
+      <w:pPr>
+        <w:pStyle w:val="ListParagraph"/>
+        <w:numPr>
+          <w:ilvl w:val="2"/>
+          <w:numId w:val="2"/>
+        </w:numPr>
+        <w:rPr>
+          <w:rFonts w:ascii="Garamond" w:hAnsi="Garamond"/>
+        </w:rPr>
+      </w:pPr>
+      <w:r>
+        <w:rPr>
+          <w:rFonts w:ascii="Garamond" w:hAnsi="Garamond"/>
+        </w:rPr>
+        <w:t>N</w:t>
+      </w:r>
+      <w:r>
+        <w:rPr>
+          <w:rFonts w:ascii="Garamond" w:hAnsi="Garamond"/>
+        </w:rPr>
+        <w:t xml:space="preserve">o major dependence </w:t>
+      </w:r>
+      <w:r>
+        <w:rPr>
+          <w:rFonts w:ascii="Garamond" w:hAnsi="Garamond"/>
+        </w:rPr>
+        <w:t xml:space="preserve">of viscosity </w:t>
+      </w:r>
+      <w:r>
+        <w:rPr>
+          <w:rFonts w:ascii="Garamond" w:hAnsi="Garamond"/>
+        </w:rPr>
+        <w:t xml:space="preserve">on shear rate </w:t>
+      </w:r>
+      <w:r>
+        <w:rPr>
+          <w:rFonts w:ascii="Garamond" w:hAnsi="Garamond"/>
+        </w:rPr>
+        <w:t>as long as temperature is maintained near 1.</w:t>
+      </w:r>
+    </w:p>
+    <w:p>
+      <w:pPr>
+        <w:pStyle w:val="ListParagraph"/>
+        <w:numPr>
+          <w:ilvl w:val="1"/>
+          <w:numId w:val="2"/>
+        </w:numPr>
+        <w:rPr>
+          <w:rFonts w:ascii="Garamond" w:hAnsi="Garamond"/>
+          <w:b/>
+          <w:color w:val="FF0000"/>
+        </w:rPr>
+      </w:pPr>
+      <w:r>
+        <w:rPr>
+          <w:rFonts w:ascii="Garamond" w:hAnsi="Garamond"/>
+          <w:b/>
+          <w:color w:val="FF0000"/>
+        </w:rPr>
+        <w:t xml:space="preserve">Simulation </w:t>
+      </w:r>
+      <w:r>
+        <w:rPr>
+          <w:rFonts w:ascii="Garamond" w:hAnsi="Garamond"/>
+          <w:b/>
+          <w:color w:val="FF0000"/>
+        </w:rPr>
+        <w:t>time</w:t>
+      </w:r>
+      <w:r>
+        <w:rPr>
+          <w:rFonts w:ascii="Garamond" w:hAnsi="Garamond"/>
+          <w:b/>
+          <w:color w:val="FF0000"/>
+        </w:rPr>
+        <w:t xml:space="preserve"> [0 shear]</w:t>
+      </w:r>
+    </w:p>
+    <w:p>
+      <w:pPr>
+        <w:pStyle w:val="ListParagraph"/>
+        <w:numPr>
+          <w:ilvl w:val="2"/>
+          <w:numId w:val="2"/>
+        </w:numPr>
+        <w:rPr>
+          <w:rFonts w:ascii="Garamond" w:hAnsi="Garamond"/>
+          <w:b/>
+          <w:color w:val="FF0000"/>
+        </w:rPr>
+      </w:pPr>
+      <w:r>
+        <w:rPr>
+          <w:rFonts w:ascii="Garamond" w:hAnsi="Garamond"/>
+          <w:b/>
+          <w:color w:val="FF0000"/>
+        </w:rPr>
+        <w:t xml:space="preserve">Increased viscosity since we are integrating over a longer period of time. </w:t>
+      </w:r>
+    </w:p>
+    <w:p>
+      <w:pPr>
+        <w:pStyle w:val="ListParagraph"/>
+        <w:numPr>
+          <w:ilvl w:val="1"/>
+          <w:numId w:val="2"/>
+        </w:numPr>
+        <w:rPr>
+          <w:rFonts w:ascii="Garamond" w:hAnsi="Garamond"/>
+        </w:rPr>
+      </w:pPr>
+      <w:r>
+        <w:rPr>
+          <w:rFonts w:ascii="Garamond" w:hAnsi="Garamond"/>
+        </w:rPr>
+        <w:t>Colloi</w:t>
+      </w:r>
+      <w:r>
+        <w:rPr>
+          <w:rFonts w:ascii="Garamond" w:hAnsi="Garamond"/>
+        </w:rPr>
+        <w:t>d-colloid repulsion parameter</w:t>
+      </w:r>
+      <w:r>
+        <w:rPr>
+          <w:rFonts w:ascii="Garamond" w:hAnsi="Garamond"/>
+        </w:rPr>
+        <w:t xml:space="preserve"> [0 shear]</w:t>
+      </w:r>
+    </w:p>
+    <w:p>
+      <w:pPr>
+        <w:pStyle w:val="ListParagraph"/>
+        <w:numPr>
+          <w:ilvl w:val="2"/>
+          <w:numId w:val="2"/>
+        </w:numPr>
+        <w:rPr>
+          <w:rFonts w:ascii="Garamond" w:hAnsi="Garamond"/>
+        </w:rPr>
+      </w:pPr>
+      <w:r>
+        <w:rPr>
+          <w:rFonts w:ascii="Garamond" w:hAnsi="Garamond"/>
+        </w:rPr>
+        <w:t xml:space="preserve">Increased viscosity as well, peaks more sharply near </w:t>
       </w:r>
       <m:oMath>
         <m:r>
@@ -216,20 +447,6 @@
           <m:t>ϕ=1</m:t>
         </m:r>
       </m:oMath>
-      <w:r>
-        <w:rPr>
-          <w:rFonts w:ascii="Garamond" w:hAnsi="Garamond"/>
-        </w:rPr>
-        <w:t>.</w:t>
-      </w:r>
-    </w:p>
-    <w:p>
-      <w:pPr>
-        <w:pStyle w:val="ListParagraph"/>
-        <w:rPr>
-          <w:rFonts w:ascii="Garamond" w:hAnsi="Garamond"/>
-        </w:rPr>
-      </w:pPr>
     </w:p>
     <w:p>
       <w:pPr>
@@ -261,13 +478,27 @@
         <w:rPr>
           <w:rFonts w:ascii="Garamond" w:hAnsi="Garamond"/>
         </w:rPr>
-        <w:t xml:space="preserve">Is the </w:t>
-      </w:r>
-      <w:r>
-        <w:rPr>
-          <w:rFonts w:ascii="Garamond" w:hAnsi="Garamond"/>
-        </w:rPr>
-        <w:t>viscosity formula correct?</w:t>
+        <w:t xml:space="preserve">Nonhomogeneous particle sizes -- Similar to how the </w:t>
+      </w:r>
+      <w:proofErr w:type="spellStart"/>
+      <w:r>
+        <w:rPr>
+          <w:rFonts w:ascii="Garamond" w:hAnsi="Garamond"/>
+        </w:rPr>
+        <w:t>super</w:t>
+      </w:r>
+      <w:r>
+        <w:rPr>
+          <w:rFonts w:ascii="Garamond" w:hAnsi="Garamond"/>
+        </w:rPr>
+        <w:t>cooled</w:t>
+      </w:r>
+      <w:proofErr w:type="spellEnd"/>
+      <w:r>
+        <w:rPr>
+          <w:rFonts w:ascii="Garamond" w:hAnsi="Garamond"/>
+        </w:rPr>
+        <w:t xml:space="preserve"> water has varying sizes of "solid" water</w:t>
       </w:r>
     </w:p>
     <w:p>
@@ -279,6 +510,382 @@
         </w:numPr>
         <w:rPr>
           <w:rFonts w:ascii="Garamond" w:hAnsi="Garamond"/>
+          <w:highlight w:val="yellow"/>
+        </w:rPr>
+      </w:pPr>
+      <w:r>
+        <w:rPr>
+          <w:rFonts w:ascii="Garamond" w:hAnsi="Garamond"/>
+          <w:highlight w:val="yellow"/>
+        </w:rPr>
+        <w:t>Viscosity measurements as a function of size/</w:t>
+      </w:r>
+      <w:proofErr w:type="spellStart"/>
+      <w:r>
+        <w:rPr>
+          <w:rFonts w:ascii="Garamond" w:hAnsi="Garamond"/>
+          <w:highlight w:val="yellow"/>
+        </w:rPr>
+        <w:t>stdev</w:t>
+      </w:r>
+      <w:proofErr w:type="spellEnd"/>
+    </w:p>
+    <w:p>
+      <w:pPr>
+        <w:pStyle w:val="ListParagraph"/>
+        <w:numPr>
+          <w:ilvl w:val="1"/>
+          <w:numId w:val="2"/>
+        </w:numPr>
+        <w:rPr>
+          <w:rFonts w:ascii="Garamond" w:hAnsi="Garamond"/>
+          <w:highlight w:val="yellow"/>
+        </w:rPr>
+      </w:pPr>
+      <w:r>
+        <w:rPr>
+          <w:rFonts w:ascii="Garamond" w:hAnsi="Garamond"/>
+          <w:highlight w:val="yellow"/>
+        </w:rPr>
+        <w:t>Take pictures of state</w:t>
+      </w:r>
+    </w:p>
+    <w:p>
+      <w:pPr>
+        <w:pStyle w:val="ListParagraph"/>
+        <w:numPr>
+          <w:ilvl w:val="0"/>
+          <w:numId w:val="2"/>
+        </w:numPr>
+        <w:rPr>
+          <w:rFonts w:ascii="Garamond" w:hAnsi="Garamond"/>
+        </w:rPr>
+      </w:pPr>
+      <w:r>
+        <w:rPr>
+          <w:rFonts w:ascii="Garamond" w:hAnsi="Garamond"/>
+        </w:rPr>
+        <w:t xml:space="preserve">Packing/Jamming state -- </w:t>
+      </w:r>
+      <m:oMath>
+        <m:r>
+          <w:rPr>
+            <w:rFonts w:ascii="Cambria Math" w:hAnsi="Cambria Math"/>
+          </w:rPr>
+          <m:t>ϕ</m:t>
+        </m:r>
+      </m:oMath>
+      <w:r>
+        <w:rPr>
+          <w:rFonts w:ascii="Garamond" w:hAnsi="Garamond"/>
+        </w:rPr>
+        <w:t xml:space="preserve"> </w:t>
+      </w:r>
+      <w:r>
+        <w:rPr>
+          <w:rFonts w:ascii="Garamond" w:hAnsi="Garamond"/>
+        </w:rPr>
+        <w:t xml:space="preserve">very near </w:t>
+      </w:r>
+      <m:oMath>
+        <m:sSub>
+          <m:sSubPr>
+            <m:ctrlPr>
+              <w:rPr>
+                <w:rFonts w:ascii="Cambria Math" w:hAnsi="Cambria Math"/>
+                <w:i/>
+              </w:rPr>
+            </m:ctrlPr>
+          </m:sSubPr>
+          <m:e>
+            <m:r>
+              <w:rPr>
+                <w:rFonts w:ascii="Cambria Math" w:hAnsi="Cambria Math"/>
+              </w:rPr>
+              <m:t>ϕ</m:t>
+            </m:r>
+          </m:e>
+          <m:sub>
+            <m:r>
+              <w:rPr>
+                <w:rFonts w:ascii="Cambria Math" w:hAnsi="Cambria Math"/>
+              </w:rPr>
+              <m:t>max</m:t>
+            </m:r>
+          </m:sub>
+        </m:sSub>
+      </m:oMath>
+      <w:r>
+        <w:rPr>
+          <w:rFonts w:ascii="Garamond" w:hAnsi="Garamond"/>
+        </w:rPr>
+        <w:t xml:space="preserve"> -- Flowability of water at such scales</w:t>
+      </w:r>
+    </w:p>
+    <w:p>
+      <w:pPr>
+        <w:pStyle w:val="ListParagraph"/>
+        <w:numPr>
+          <w:ilvl w:val="1"/>
+          <w:numId w:val="2"/>
+        </w:numPr>
+        <w:rPr>
+          <w:rFonts w:ascii="Garamond" w:hAnsi="Garamond"/>
+          <w:highlight w:val="yellow"/>
+        </w:rPr>
+      </w:pPr>
+      <w:r>
+        <w:rPr>
+          <w:rFonts w:ascii="Garamond" w:hAnsi="Garamond"/>
+          <w:highlight w:val="yellow"/>
+        </w:rPr>
+        <w:t>Take pictures of jammed state - vary shear rates and particle size</w:t>
+      </w:r>
+    </w:p>
+    <w:p>
+      <w:pPr>
+        <w:pStyle w:val="ListParagraph"/>
+        <w:numPr>
+          <w:ilvl w:val="1"/>
+          <w:numId w:val="2"/>
+        </w:numPr>
+        <w:rPr>
+          <w:rFonts w:ascii="Garamond" w:hAnsi="Garamond"/>
+          <w:highlight w:val="yellow"/>
+        </w:rPr>
+      </w:pPr>
+      <w:r>
+        <w:rPr>
+          <w:rFonts w:ascii="Garamond" w:hAnsi="Garamond"/>
+          <w:highlight w:val="yellow"/>
+        </w:rPr>
+        <w:t>Measure coordination number -- randomness</w:t>
+      </w:r>
+    </w:p>
+    <w:p>
+      <w:pPr>
+        <w:rPr>
+          <w:rFonts w:ascii="Garamond" w:hAnsi="Garamond"/>
+          <w:u w:val="single"/>
+        </w:rPr>
+      </w:pPr>
+      <w:r>
+        <w:rPr>
+          <w:rFonts w:ascii="Garamond" w:hAnsi="Garamond"/>
+          <w:u w:val="single"/>
+        </w:rPr>
+        <w:t>Possible Areas for</w:t>
+      </w:r>
+      <w:r>
+        <w:rPr>
+          <w:rFonts w:ascii="Garamond" w:hAnsi="Garamond"/>
+          <w:u w:val="single"/>
+        </w:rPr>
+        <w:t xml:space="preserve"> Investigation</w:t>
+      </w:r>
+    </w:p>
+    <w:p>
+      <w:pPr>
+        <w:pStyle w:val="ListParagraph"/>
+        <w:numPr>
+          <w:ilvl w:val="0"/>
+          <w:numId w:val="2"/>
+        </w:numPr>
+        <w:rPr>
+          <w:rFonts w:ascii="Garamond" w:hAnsi="Garamond"/>
+        </w:rPr>
+      </w:pPr>
+      <w:r>
+        <w:rPr>
+          <w:rFonts w:ascii="Garamond" w:hAnsi="Garamond"/>
+        </w:rPr>
+        <w:t xml:space="preserve">Investigating the onset of order/disorder as a function of packing fraction and shear </w:t>
+      </w:r>
+      <w:r>
+        <w:rPr>
+          <w:rFonts w:ascii="Garamond" w:hAnsi="Garamond"/>
+        </w:rPr>
+        <w:t>rate</w:t>
+      </w:r>
+    </w:p>
+    <w:p>
+      <w:pPr>
+        <w:pStyle w:val="ListParagraph"/>
+        <w:numPr>
+          <w:ilvl w:val="0"/>
+          <w:numId w:val="2"/>
+        </w:numPr>
+        <w:rPr>
+          <w:rFonts w:ascii="Garamond" w:hAnsi="Garamond"/>
+        </w:rPr>
+      </w:pPr>
+      <w:r>
+        <w:rPr>
+          <w:rFonts w:ascii="Garamond" w:hAnsi="Garamond"/>
+        </w:rPr>
+        <w:t xml:space="preserve">Varying models of colloid-colloid interactions </w:t>
+      </w:r>
+      <w:r>
+        <w:rPr>
+          <w:rFonts w:ascii="Garamond" w:hAnsi="Garamond"/>
+        </w:rPr>
+        <w:sym w:font="Wingdings" w:char="F0E0"/>
+      </w:r>
+      <w:r>
+        <w:rPr>
+          <w:rFonts w:ascii="Garamond" w:hAnsi="Garamond"/>
+        </w:rPr>
+        <w:t xml:space="preserve"> </w:t>
+      </w:r>
+      <w:proofErr w:type="spellStart"/>
+      <w:r>
+        <w:rPr>
+          <w:rFonts w:ascii="Garamond" w:hAnsi="Garamond"/>
+        </w:rPr>
+        <w:t>Hertzian</w:t>
+      </w:r>
+      <w:proofErr w:type="spellEnd"/>
+      <w:r>
+        <w:rPr>
+          <w:rFonts w:ascii="Garamond" w:hAnsi="Garamond"/>
+        </w:rPr>
+        <w:t xml:space="preserve"> contact </w:t>
+      </w:r>
+      <w:proofErr w:type="spellStart"/>
+      <w:r>
+        <w:rPr>
+          <w:rFonts w:ascii="Garamond" w:hAnsi="Garamond"/>
+        </w:rPr>
+        <w:t>etc</w:t>
+      </w:r>
+      <w:proofErr w:type="spellEnd"/>
+    </w:p>
+    <w:p>
+      <w:pPr>
+        <w:rPr>
+          <w:rFonts w:ascii="Garamond" w:hAnsi="Garamond"/>
+        </w:rPr>
+      </w:pPr>
+      <w:r>
+        <w:rPr>
+          <w:rFonts w:ascii="Garamond" w:hAnsi="Garamond"/>
+        </w:rPr>
+        <w:br w:type="page"/>
+      </w:r>
+    </w:p>
+    <w:p>
+      <w:pPr>
+        <w:rPr>
+          <w:rFonts w:ascii="Garamond" w:hAnsi="Garamond"/>
+          <w:b/>
+          <w:u w:val="single"/>
+        </w:rPr>
+      </w:pPr>
+      <w:r>
+        <w:rPr>
+          <w:rFonts w:ascii="Garamond" w:hAnsi="Garamond"/>
+          <w:b/>
+          <w:u w:val="single"/>
+        </w:rPr>
+        <w:lastRenderedPageBreak/>
+        <w:t>Previous Issues</w:t>
+      </w:r>
+    </w:p>
+    <w:p>
+      <w:pPr>
+        <w:pStyle w:val="ListParagraph"/>
+        <w:numPr>
+          <w:ilvl w:val="0"/>
+          <w:numId w:val="2"/>
+        </w:numPr>
+        <w:rPr>
+          <w:rFonts w:ascii="Garamond" w:hAnsi="Garamond"/>
+        </w:rPr>
+      </w:pPr>
+      <w:r>
+        <w:rPr>
+          <w:rFonts w:ascii="Garamond" w:hAnsi="Garamond"/>
+        </w:rPr>
+        <w:t>Implementing the Lees-Edwards BC + SLLOD does not give reasonable results for the viscosity.</w:t>
+      </w:r>
+    </w:p>
+    <w:p>
+      <w:pPr>
+        <w:pStyle w:val="ListParagraph"/>
+        <w:numPr>
+          <w:ilvl w:val="1"/>
+          <w:numId w:val="2"/>
+        </w:numPr>
+        <w:rPr>
+          <w:rFonts w:ascii="Garamond" w:hAnsi="Garamond"/>
+        </w:rPr>
+      </w:pPr>
+      <w:r>
+        <w:rPr>
+          <w:rFonts w:ascii="Garamond" w:hAnsi="Garamond"/>
+        </w:rPr>
+        <w:t>Is the stress computed wrongly?</w:t>
+      </w:r>
+    </w:p>
+    <w:p>
+      <w:pPr>
+        <w:pStyle w:val="ListParagraph"/>
+        <w:numPr>
+          <w:ilvl w:val="1"/>
+          <w:numId w:val="2"/>
+        </w:numPr>
+        <w:rPr>
+          <w:rFonts w:ascii="Garamond" w:hAnsi="Garamond"/>
+        </w:rPr>
+      </w:pPr>
+      <w:r>
+        <w:rPr>
+          <w:rFonts w:ascii="Garamond" w:hAnsi="Garamond"/>
+        </w:rPr>
+        <w:t xml:space="preserve">Are the SLLOD modifications to the </w:t>
+      </w:r>
+      <w:proofErr w:type="spellStart"/>
+      <w:r>
+        <w:rPr>
+          <w:rFonts w:ascii="Garamond" w:hAnsi="Garamond"/>
+        </w:rPr>
+        <w:t>EoM</w:t>
+      </w:r>
+      <w:proofErr w:type="spellEnd"/>
+      <w:r>
+        <w:rPr>
+          <w:rFonts w:ascii="Garamond" w:hAnsi="Garamond"/>
+        </w:rPr>
+        <w:t xml:space="preserve"> necessary? With the first modification that relates position to velocity, is there still a need for the velocity jump at boundaries? </w:t>
+      </w:r>
+    </w:p>
+    <w:p>
+      <w:pPr>
+        <w:pStyle w:val="ListParagraph"/>
+        <w:numPr>
+          <w:ilvl w:val="0"/>
+          <w:numId w:val="2"/>
+        </w:numPr>
+        <w:rPr>
+          <w:rFonts w:ascii="Garamond" w:hAnsi="Garamond"/>
+        </w:rPr>
+      </w:pPr>
+      <w:r>
+        <w:rPr>
+          <w:rFonts w:ascii="Garamond" w:hAnsi="Garamond"/>
+        </w:rPr>
+        <w:t>Is the viscosity formula correct?</w:t>
+      </w:r>
+    </w:p>
+    <w:p>
+      <w:pPr>
+        <w:pStyle w:val="ListParagraph"/>
+        <w:numPr>
+          <w:ilvl w:val="1"/>
+          <w:numId w:val="2"/>
+        </w:numPr>
+        <w:rPr>
+          <w:rFonts w:ascii="Garamond" w:hAnsi="Garamond"/>
         </w:rPr>
       </w:pPr>
       <w:r>
@@ -298,13 +905,21 @@
         <w:rPr>
           <w:rFonts w:ascii="Garamond" w:hAnsi="Garamond"/>
         </w:rPr>
-        <w:t xml:space="preserve"> </w:t>
-      </w:r>
-      <w:r>
-        <w:rPr>
-          <w:rFonts w:ascii="Garamond" w:hAnsi="Garamond"/>
-        </w:rPr>
-        <w:t>even though Pryamitsyn and Pan have shown that it works.</w:t>
+        <w:t xml:space="preserve"> even though </w:t>
+      </w:r>
+      <w:proofErr w:type="spellStart"/>
+      <w:r>
+        <w:rPr>
+          <w:rFonts w:ascii="Garamond" w:hAnsi="Garamond"/>
+        </w:rPr>
+        <w:t>Pryamitsyn</w:t>
+      </w:r>
+      <w:proofErr w:type="spellEnd"/>
+      <w:r>
+        <w:rPr>
+          <w:rFonts w:ascii="Garamond" w:hAnsi="Garamond"/>
+        </w:rPr>
+        <w:t xml:space="preserve"> and Pan have shown that it works.</w:t>
       </w:r>
     </w:p>
     <w:p>
@@ -626,13 +1241,7 @@
         <w:rPr>
           <w:rFonts w:ascii="Garamond" w:hAnsi="Garamond"/>
         </w:rPr>
-        <w:t xml:space="preserve"> and only doing so near 0.9</w:t>
-      </w:r>
-      <w:r>
-        <w:rPr>
-          <w:rFonts w:ascii="Garamond" w:hAnsi="Garamond"/>
-        </w:rPr>
-        <w:t xml:space="preserve">? </w:t>
+        <w:t xml:space="preserve"> and only doing so near 0.9? </w:t>
       </w:r>
     </w:p>
     <w:p>
@@ -650,13 +1259,7 @@
         <w:rPr>
           <w:rFonts w:ascii="Garamond" w:hAnsi="Garamond"/>
         </w:rPr>
-        <w:t xml:space="preserve">In fact,  </w:t>
-      </w:r>
-      <w:r>
-        <w:rPr>
-          <w:rFonts w:ascii="Garamond" w:hAnsi="Garamond"/>
-        </w:rPr>
-        <w:t xml:space="preserve">the particles appear to be compressed significantly, causing </w:t>
+        <w:t xml:space="preserve">In fact,  the particles appear to be compressed significantly, causing </w:t>
       </w:r>
       <m:oMath>
         <m:r>
@@ -683,13 +1286,7 @@
         <w:rPr>
           <w:rFonts w:ascii="Garamond" w:hAnsi="Garamond"/>
         </w:rPr>
-        <w:t xml:space="preserve">? It seems like it will just keep </w:t>
-      </w:r>
-      <w:r>
-        <w:rPr>
-          <w:rFonts w:ascii="Garamond" w:hAnsi="Garamond"/>
-        </w:rPr>
-        <w:t xml:space="preserve">packing closer and closer. Is it no longer meaningful to investigate once there is </w:t>
+        <w:t xml:space="preserve">? It seems like it will just keep packing closer and closer. Is it no longer meaningful to investigate once there is </w:t>
       </w:r>
       <w:r>
         <w:rPr>
@@ -702,13 +1299,7 @@
         <w:rPr>
           <w:rFonts w:ascii="Garamond" w:hAnsi="Garamond"/>
         </w:rPr>
-        <w:t>?</w:t>
-      </w:r>
-      <w:r>
-        <w:rPr>
-          <w:rFonts w:ascii="Garamond" w:hAnsi="Garamond"/>
-        </w:rPr>
-        <w:t xml:space="preserve"> </w:t>
+        <w:t xml:space="preserve">? </w:t>
       </w:r>
     </w:p>
     <w:p>
@@ -797,13 +1388,7 @@
         <w:rPr>
           <w:rFonts w:ascii="Garamond" w:hAnsi="Garamond"/>
         </w:rPr>
-        <w:t>Is there a need to modify the number of water particles as we increase the number of colloidal particles</w:t>
-      </w:r>
-      <w:r>
-        <w:rPr>
-          <w:rFonts w:ascii="Garamond" w:hAnsi="Garamond"/>
-        </w:rPr>
-        <w:t xml:space="preserve"> to </w:t>
+        <w:t xml:space="preserve">Is there a need to modify the number of water particles as we increase the number of colloidal particles to </w:t>
       </w:r>
       <w:r>
         <w:rPr>
@@ -834,19 +1419,7 @@
         <w:rPr>
           <w:rFonts w:ascii="Garamond" w:hAnsi="Garamond"/>
         </w:rPr>
-        <w:t xml:space="preserve">The pressure appears to be </w:t>
-      </w:r>
-      <w:r>
-        <w:rPr>
-          <w:rFonts w:ascii="Garamond" w:hAnsi="Garamond"/>
-        </w:rPr>
-        <w:t xml:space="preserve">increasing smoothly as a function of water particles / density of water particles, as </w:t>
-      </w:r>
-      <w:r>
-        <w:rPr>
-          <w:rFonts w:ascii="Garamond" w:hAnsi="Garamond"/>
-        </w:rPr>
-        <w:t>is summarised in the equation of state:</w:t>
+        <w:t>The pressure appears to be increasing smoothly as a function of water particles / density of water particles, as is summarised in the equation of state:</w:t>
       </w:r>
     </w:p>
     <w:p>
@@ -948,13 +1521,7 @@
         <w:rPr>
           <w:rFonts w:ascii="Garamond" w:hAnsi="Garamond"/>
         </w:rPr>
-        <w:t xml:space="preserve">Implementing the Lees-Edwards BC + SLLOD does not </w:t>
-      </w:r>
-      <w:r>
-        <w:rPr>
-          <w:rFonts w:ascii="Garamond" w:hAnsi="Garamond"/>
-        </w:rPr>
-        <w:t>give reasonable results for the viscosity.</w:t>
+        <w:t>Is there a way to check and see if the old GK results are correct/compatible with the new LE results?</w:t>
       </w:r>
     </w:p>
     <w:p>
@@ -972,7 +1539,7 @@
         <w:rPr>
           <w:rFonts w:ascii="Garamond" w:hAnsi="Garamond"/>
         </w:rPr>
-        <w:t>Is the stress computed wrongly?</w:t>
+        <w:t>Main discrepancy seems to arise from the divide by 3, differences in MOI, and differences in the interaction distance (4.45 vs 0.9 * 5, 2.45 vs 0.8 * 3)</w:t>
       </w:r>
     </w:p>
     <w:p>
@@ -990,123 +1557,43 @@
         <w:rPr>
           <w:rFonts w:ascii="Garamond" w:hAnsi="Garamond"/>
         </w:rPr>
-        <w:t xml:space="preserve">Are the SLLOD modifications to the EoM necessary? With the first modification that relates position to velocity, is there still a need for </w:t>
-      </w:r>
-      <w:r>
-        <w:rPr>
-          <w:rFonts w:ascii="Garamond" w:hAnsi="Garamond"/>
-        </w:rPr>
-        <w:t>the velocity jump at boundaries?</w:t>
-      </w:r>
+        <w:t xml:space="preserve">It seems that they *are* compatible. The </w:t>
+      </w:r>
+      <w:r>
+        <w:rPr>
+          <w:rFonts w:ascii="Garamond" w:hAnsi="Garamond"/>
+        </w:rPr>
+        <w:t xml:space="preserve">0 particle case gives ~1.4 for the old GK results and ~4.2 for the LE results, and obviously </w:t>
+      </w:r>
+      <m:oMath>
+        <m:r>
+          <w:rPr>
+            <w:rFonts w:ascii="Cambria Math" w:hAnsi="Cambria Math"/>
+          </w:rPr>
+          <m:t>1.4×3=4.2</m:t>
+        </m:r>
+      </m:oMath>
+      <w:r>
+        <w:rPr>
+          <w:rFonts w:ascii="Garamond" w:hAnsi="Garamond"/>
+        </w:rPr>
+        <w:t>.</w:t>
+      </w:r>
+    </w:p>
+    <w:p>
+      <w:pPr>
+        <w:pStyle w:val="ListParagraph"/>
+        <w:ind w:left="1440"/>
+        <w:rPr>
+          <w:rFonts w:ascii="Garamond" w:hAnsi="Garamond"/>
+        </w:rPr>
+      </w:pPr>
       <w:r>
         <w:rPr>
           <w:rFonts w:ascii="Garamond" w:hAnsi="Garamond"/>
         </w:rPr>
         <w:t xml:space="preserve"> </w:t>
       </w:r>
-    </w:p>
-    <w:p>
-      <w:pPr>
-        <w:rPr>
-          <w:rFonts w:ascii="Garamond" w:hAnsi="Garamond"/>
-        </w:rPr>
-      </w:pPr>
-    </w:p>
-    <w:p>
-      <w:pPr>
-        <w:rPr>
-          <w:rFonts w:ascii="Garamond" w:hAnsi="Garamond"/>
-          <w:u w:val="single"/>
-        </w:rPr>
-      </w:pPr>
-      <w:r>
-        <w:rPr>
-          <w:rFonts w:ascii="Garamond" w:hAnsi="Garamond"/>
-          <w:u w:val="single"/>
-        </w:rPr>
-        <w:t>Possible Areas for</w:t>
-      </w:r>
-      <w:r>
-        <w:rPr>
-          <w:rFonts w:ascii="Garamond" w:hAnsi="Garamond"/>
-          <w:u w:val="single"/>
-        </w:rPr>
-        <w:t xml:space="preserve"> Investigation</w:t>
-      </w:r>
-    </w:p>
-    <w:p>
-      <w:pPr>
-        <w:pStyle w:val="ListParagraph"/>
-        <w:numPr>
-          <w:ilvl w:val="0"/>
-          <w:numId w:val="2"/>
-        </w:numPr>
-        <w:rPr>
-          <w:rFonts w:ascii="Garamond" w:hAnsi="Garamond"/>
-        </w:rPr>
-      </w:pPr>
-      <w:r>
-        <w:rPr>
-          <w:rFonts w:ascii="Garamond" w:hAnsi="Garamond"/>
-        </w:rPr>
-        <w:t>Using spheres of various sizes</w:t>
-      </w:r>
-    </w:p>
-    <w:p>
-      <w:pPr>
-        <w:pStyle w:val="ListParagraph"/>
-        <w:numPr>
-          <w:ilvl w:val="0"/>
-          <w:numId w:val="2"/>
-        </w:numPr>
-        <w:rPr>
-          <w:rFonts w:ascii="Garamond" w:hAnsi="Garamond"/>
-        </w:rPr>
-      </w:pPr>
-      <w:r>
-        <w:rPr>
-          <w:rFonts w:ascii="Garamond" w:hAnsi="Garamond"/>
-        </w:rPr>
-        <w:t xml:space="preserve">Investigating the onset of order/disorder as a function of packing fraction and shear </w:t>
-      </w:r>
-      <w:r>
-        <w:rPr>
-          <w:rFonts w:ascii="Garamond" w:hAnsi="Garamond"/>
-        </w:rPr>
-        <w:t>rate</w:t>
-      </w:r>
-    </w:p>
-    <w:p>
-      <w:pPr>
-        <w:pStyle w:val="ListParagraph"/>
-        <w:numPr>
-          <w:ilvl w:val="0"/>
-          <w:numId w:val="2"/>
-        </w:numPr>
-        <w:rPr>
-          <w:rFonts w:ascii="Garamond" w:hAnsi="Garamond"/>
-        </w:rPr>
-      </w:pPr>
-      <w:r>
-        <w:rPr>
-          <w:rFonts w:ascii="Garamond" w:hAnsi="Garamond"/>
-        </w:rPr>
-        <w:t xml:space="preserve">Varying models of colloid-colloid interactions </w:t>
-      </w:r>
-      <w:r>
-        <w:rPr>
-          <w:rFonts w:ascii="Garamond" w:hAnsi="Garamond"/>
-        </w:rPr>
-        <w:sym w:font="Wingdings" w:char="F0E0"/>
-      </w:r>
-      <w:r>
-        <w:rPr>
-          <w:rFonts w:ascii="Garamond" w:hAnsi="Garamond"/>
-        </w:rPr>
-        <w:t xml:space="preserve"> Hertzian contact etc</w:t>
-      </w:r>
-      <w:bookmarkStart w:id="0" w:name="_GoBack"/>
-      <w:bookmarkEnd w:id="0"/>
     </w:p>
     <w:sectPr>
       <w:pgSz w:w="11906" w:h="16838"/>
@@ -1259,7 +1746,7 @@
         <w:rFonts w:ascii="Courier New" w:hAnsi="Courier New" w:cs="Courier New" w:hint="default"/>
       </w:rPr>
     </w:lvl>
-    <w:lvl w:ilvl="2" w:tplc="48090005" w:tentative="1">
+    <w:lvl w:ilvl="2" w:tplc="48090005">
       <w:start w:val="1"/>
       <w:numFmt w:val="bullet"/>
       <w:lvlText w:val=""/>

</xml_diff>

<commit_message>
Fixed amt of water for 2 particle size
</commit_message>
<xml_diff>
--- a/Summary.docx
+++ b/Summary.docx
@@ -50,16 +50,8 @@
         <w:rPr>
           <w:rFonts w:ascii="Garamond" w:hAnsi="Garamond"/>
         </w:rPr>
-        <w:t xml:space="preserve">Implemented a shearing DPD simulation with equations and dynamics from </w:t>
-      </w:r>
-      <w:proofErr w:type="spellStart"/>
-      <w:r>
-        <w:rPr>
-          <w:rFonts w:ascii="Garamond" w:hAnsi="Garamond"/>
-        </w:rPr>
-        <w:t>Pryamitsyn</w:t>
-      </w:r>
-      <w:proofErr w:type="spellEnd"/>
+        <w:t>Implemented a shearing DPD simulation with equations and dynamics from Pryamitsyn</w:t>
+      </w:r>
     </w:p>
     <w:p>
       <w:pPr>
@@ -130,21 +122,65 @@
         <w:rPr>
           <w:rFonts w:ascii="Garamond" w:hAnsi="Garamond"/>
         </w:rPr>
-        <w:t>N</w:t>
-      </w:r>
-      <w:r>
-        <w:rPr>
-          <w:rFonts w:ascii="Garamond" w:hAnsi="Garamond"/>
-        </w:rPr>
-        <w:t>umb</w:t>
+        <w:t>Shear rate</w:t>
+      </w:r>
+    </w:p>
+    <w:p>
+      <w:pPr>
+        <w:pStyle w:val="ListParagraph"/>
+        <w:numPr>
+          <w:ilvl w:val="2"/>
+          <w:numId w:val="2"/>
+        </w:numPr>
+        <w:rPr>
+          <w:rFonts w:ascii="Garamond" w:hAnsi="Garamond"/>
+        </w:rPr>
+      </w:pPr>
+      <w:r>
+        <w:rPr>
+          <w:rFonts w:ascii="Garamond" w:hAnsi="Garamond"/>
+        </w:rPr>
+        <w:t xml:space="preserve">No major dependence of viscosity on shear rate as long as temperature is maintained near 1. This happens for shear rate </w:t>
+      </w:r>
+      <m:oMath>
+        <m:r>
+          <w:rPr>
+            <w:rFonts w:ascii="Cambria Math" w:hAnsi="Cambria Math"/>
+          </w:rPr>
+          <m:t>≲0.5</m:t>
+        </m:r>
+      </m:oMath>
+      <w:r>
+        <w:rPr>
+          <w:rFonts w:ascii="Garamond" w:hAnsi="Garamond"/>
+        </w:rPr>
+        <w:t>.</w:t>
       </w:r>
       <w:bookmarkStart w:id="0" w:name="_GoBack"/>
       <w:bookmarkEnd w:id="0"/>
-      <w:r>
-        <w:rPr>
-          <w:rFonts w:ascii="Garamond" w:hAnsi="Garamond"/>
-        </w:rPr>
-        <w:t>er of particles</w:t>
+    </w:p>
+    <w:p>
+      <w:pPr>
+        <w:pStyle w:val="ListParagraph"/>
+        <w:numPr>
+          <w:ilvl w:val="1"/>
+          <w:numId w:val="2"/>
+        </w:numPr>
+        <w:rPr>
+          <w:rFonts w:ascii="Garamond" w:hAnsi="Garamond"/>
+        </w:rPr>
+      </w:pPr>
+      <w:r>
+        <w:rPr>
+          <w:rFonts w:ascii="Garamond" w:hAnsi="Garamond"/>
+        </w:rPr>
+        <w:t>N</w:t>
+      </w:r>
+      <w:r>
+        <w:rPr>
+          <w:rFonts w:ascii="Garamond" w:hAnsi="Garamond"/>
+        </w:rPr>
+        <w:t>umber of particles</w:t>
       </w:r>
     </w:p>
     <w:p>
@@ -276,60 +312,22 @@
       <w:pPr>
         <w:pStyle w:val="ListParagraph"/>
         <w:numPr>
-          <w:ilvl w:val="1"/>
-          <w:numId w:val="2"/>
-        </w:numPr>
-        <w:rPr>
-          <w:rFonts w:ascii="Garamond" w:hAnsi="Garamond"/>
-        </w:rPr>
-      </w:pPr>
-      <w:r>
-        <w:rPr>
-          <w:rFonts w:ascii="Garamond" w:hAnsi="Garamond"/>
-        </w:rPr>
-        <w:t>Shear rate</w:t>
-      </w:r>
-    </w:p>
-    <w:p>
-      <w:pPr>
-        <w:pStyle w:val="ListParagraph"/>
-        <w:numPr>
           <w:ilvl w:val="2"/>
           <w:numId w:val="2"/>
         </w:numPr>
         <w:rPr>
           <w:rFonts w:ascii="Garamond" w:hAnsi="Garamond"/>
-        </w:rPr>
-      </w:pPr>
-      <w:r>
-        <w:rPr>
-          <w:rFonts w:ascii="Garamond" w:hAnsi="Garamond"/>
-        </w:rPr>
-        <w:t>N</w:t>
-      </w:r>
-      <w:r>
-        <w:rPr>
-          <w:rFonts w:ascii="Garamond" w:hAnsi="Garamond"/>
-        </w:rPr>
-        <w:t xml:space="preserve">o major dependence </w:t>
-      </w:r>
-      <w:r>
-        <w:rPr>
-          <w:rFonts w:ascii="Garamond" w:hAnsi="Garamond"/>
-        </w:rPr>
-        <w:t xml:space="preserve">of viscosity </w:t>
-      </w:r>
-      <w:r>
-        <w:rPr>
-          <w:rFonts w:ascii="Garamond" w:hAnsi="Garamond"/>
-        </w:rPr>
-        <w:t xml:space="preserve">on shear rate </w:t>
-      </w:r>
-      <w:r>
-        <w:rPr>
-          <w:rFonts w:ascii="Garamond" w:hAnsi="Garamond"/>
-        </w:rPr>
-        <w:t>as long as temperature is maintained near 1.</w:t>
+          <w:b/>
+          <w:color w:val="FF0000"/>
+        </w:rPr>
+      </w:pPr>
+      <w:r>
+        <w:rPr>
+          <w:rFonts w:ascii="Garamond" w:hAnsi="Garamond"/>
+          <w:b/>
+          <w:color w:val="FF0000"/>
+        </w:rPr>
+        <w:t>Inconclusive results.</w:t>
       </w:r>
     </w:p>
     <w:p>
@@ -450,59 +448,6 @@
     </w:p>
     <w:p>
       <w:pPr>
-        <w:rPr>
-          <w:rFonts w:ascii="Garamond" w:hAnsi="Garamond"/>
-          <w:u w:val="single"/>
-        </w:rPr>
-      </w:pPr>
-      <w:r>
-        <w:rPr>
-          <w:rFonts w:ascii="Garamond" w:hAnsi="Garamond"/>
-          <w:u w:val="single"/>
-        </w:rPr>
-        <w:t>Issues</w:t>
-      </w:r>
-    </w:p>
-    <w:p>
-      <w:pPr>
-        <w:pStyle w:val="ListParagraph"/>
-        <w:numPr>
-          <w:ilvl w:val="0"/>
-          <w:numId w:val="2"/>
-        </w:numPr>
-        <w:rPr>
-          <w:rFonts w:ascii="Garamond" w:hAnsi="Garamond"/>
-        </w:rPr>
-      </w:pPr>
-      <w:r>
-        <w:rPr>
-          <w:rFonts w:ascii="Garamond" w:hAnsi="Garamond"/>
-        </w:rPr>
-        <w:t xml:space="preserve">Nonhomogeneous particle sizes -- Similar to how the </w:t>
-      </w:r>
-      <w:proofErr w:type="spellStart"/>
-      <w:r>
-        <w:rPr>
-          <w:rFonts w:ascii="Garamond" w:hAnsi="Garamond"/>
-        </w:rPr>
-        <w:t>super</w:t>
-      </w:r>
-      <w:r>
-        <w:rPr>
-          <w:rFonts w:ascii="Garamond" w:hAnsi="Garamond"/>
-        </w:rPr>
-        <w:t>cooled</w:t>
-      </w:r>
-      <w:proofErr w:type="spellEnd"/>
-      <w:r>
-        <w:rPr>
-          <w:rFonts w:ascii="Garamond" w:hAnsi="Garamond"/>
-        </w:rPr>
-        <w:t xml:space="preserve"> water has varying sizes of "solid" water</w:t>
-      </w:r>
-    </w:p>
-    <w:p>
-      <w:pPr>
         <w:pStyle w:val="ListParagraph"/>
         <w:numPr>
           <w:ilvl w:val="1"/>
@@ -510,62 +455,49 @@
         </w:numPr>
         <w:rPr>
           <w:rFonts w:ascii="Garamond" w:hAnsi="Garamond"/>
-          <w:highlight w:val="yellow"/>
-        </w:rPr>
-      </w:pPr>
-      <w:r>
-        <w:rPr>
-          <w:rFonts w:ascii="Garamond" w:hAnsi="Garamond"/>
-          <w:highlight w:val="yellow"/>
-        </w:rPr>
-        <w:t>Viscosity measurements as a function of size/</w:t>
-      </w:r>
-      <w:proofErr w:type="spellStart"/>
-      <w:r>
-        <w:rPr>
-          <w:rFonts w:ascii="Garamond" w:hAnsi="Garamond"/>
-          <w:highlight w:val="yellow"/>
-        </w:rPr>
-        <w:t>stdev</w:t>
-      </w:r>
-      <w:proofErr w:type="spellEnd"/>
-    </w:p>
-    <w:p>
-      <w:pPr>
-        <w:pStyle w:val="ListParagraph"/>
-        <w:numPr>
-          <w:ilvl w:val="1"/>
-          <w:numId w:val="2"/>
-        </w:numPr>
-        <w:rPr>
-          <w:rFonts w:ascii="Garamond" w:hAnsi="Garamond"/>
-          <w:highlight w:val="yellow"/>
-        </w:rPr>
-      </w:pPr>
-      <w:r>
-        <w:rPr>
-          <w:rFonts w:ascii="Garamond" w:hAnsi="Garamond"/>
-          <w:highlight w:val="yellow"/>
-        </w:rPr>
-        <w:t>Take pictures of state</w:t>
-      </w:r>
-    </w:p>
-    <w:p>
-      <w:pPr>
-        <w:pStyle w:val="ListParagraph"/>
-        <w:numPr>
-          <w:ilvl w:val="0"/>
-          <w:numId w:val="2"/>
-        </w:numPr>
-        <w:rPr>
-          <w:rFonts w:ascii="Garamond" w:hAnsi="Garamond"/>
-        </w:rPr>
-      </w:pPr>
-      <w:r>
-        <w:rPr>
-          <w:rFonts w:ascii="Garamond" w:hAnsi="Garamond"/>
-        </w:rPr>
-        <w:t xml:space="preserve">Packing/Jamming state -- </w:t>
+        </w:rPr>
+      </w:pPr>
+      <w:r>
+        <w:rPr>
+          <w:rFonts w:ascii="Garamond" w:hAnsi="Garamond"/>
+        </w:rPr>
+        <w:t>Packing/Jamming state</w:t>
+      </w:r>
+    </w:p>
+    <w:p>
+      <w:pPr>
+        <w:pStyle w:val="ListParagraph"/>
+        <w:numPr>
+          <w:ilvl w:val="2"/>
+          <w:numId w:val="2"/>
+        </w:numPr>
+        <w:rPr>
+          <w:rFonts w:ascii="Garamond" w:hAnsi="Garamond"/>
+        </w:rPr>
+      </w:pPr>
+      <w:r>
+        <w:rPr>
+          <w:rFonts w:ascii="Garamond" w:hAnsi="Garamond"/>
+        </w:rPr>
+        <w:t>Visually, it is observed that the particles gradually transition from an open and loose configuration to a tight configuration that appears closer to the close packing configurations</w:t>
+      </w:r>
+    </w:p>
+    <w:p>
+      <w:pPr>
+        <w:pStyle w:val="ListParagraph"/>
+        <w:numPr>
+          <w:ilvl w:val="2"/>
+          <w:numId w:val="2"/>
+        </w:numPr>
+        <w:rPr>
+          <w:rFonts w:ascii="Garamond" w:hAnsi="Garamond"/>
+        </w:rPr>
+      </w:pPr>
+      <w:r>
+        <w:rPr>
+          <w:rFonts w:ascii="Garamond" w:hAnsi="Garamond"/>
+        </w:rPr>
+        <w:t xml:space="preserve">To quantify the “tightness”, coordination number is measured and found to increase linearly with </w:t>
       </w:r>
       <m:oMath>
         <m:r>
@@ -579,47 +511,89 @@
         <w:rPr>
           <w:rFonts w:ascii="Garamond" w:hAnsi="Garamond"/>
         </w:rPr>
-        <w:t xml:space="preserve"> </w:t>
-      </w:r>
-      <w:r>
-        <w:rPr>
-          <w:rFonts w:ascii="Garamond" w:hAnsi="Garamond"/>
-        </w:rPr>
-        <w:t xml:space="preserve">very near </w:t>
+        <w:t xml:space="preserve"> for </w:t>
       </w:r>
       <m:oMath>
-        <m:sSub>
-          <m:sSubPr>
-            <m:ctrlPr>
-              <w:rPr>
-                <w:rFonts w:ascii="Cambria Math" w:hAnsi="Cambria Math"/>
-                <w:i/>
-              </w:rPr>
-            </m:ctrlPr>
-          </m:sSubPr>
-          <m:e>
-            <m:r>
-              <w:rPr>
-                <w:rFonts w:ascii="Cambria Math" w:hAnsi="Cambria Math"/>
-              </w:rPr>
-              <m:t>ϕ</m:t>
-            </m:r>
-          </m:e>
-          <m:sub>
-            <m:r>
-              <w:rPr>
-                <w:rFonts w:ascii="Cambria Math" w:hAnsi="Cambria Math"/>
-              </w:rPr>
-              <m:t>max</m:t>
-            </m:r>
-          </m:sub>
-        </m:sSub>
+        <m:r>
+          <w:rPr>
+            <w:rFonts w:ascii="Cambria Math" w:hAnsi="Cambria Math"/>
+          </w:rPr>
+          <m:t>0.29&lt;ϕ&lt;0.76</m:t>
+        </m:r>
       </m:oMath>
       <w:r>
         <w:rPr>
           <w:rFonts w:ascii="Garamond" w:hAnsi="Garamond"/>
         </w:rPr>
-        <w:t xml:space="preserve"> -- Flowability of water at such scales</w:t>
+        <w:t>.</w:t>
+      </w:r>
+    </w:p>
+    <w:p>
+      <w:pPr>
+        <w:pStyle w:val="ListParagraph"/>
+        <w:numPr>
+          <w:ilvl w:val="2"/>
+          <w:numId w:val="2"/>
+        </w:numPr>
+        <w:rPr>
+          <w:rFonts w:ascii="Garamond" w:hAnsi="Garamond"/>
+        </w:rPr>
+      </w:pPr>
+      <w:r>
+        <w:rPr>
+          <w:rFonts w:ascii="Garamond" w:hAnsi="Garamond"/>
+        </w:rPr>
+        <w:t xml:space="preserve">To quantify the order, the “bond angles” were plotted and peaks were found near </w:t>
+      </w:r>
+      <m:oMath>
+        <m:r>
+          <w:rPr>
+            <w:rFonts w:ascii="Cambria Math" w:hAnsi="Cambria Math"/>
+          </w:rPr>
+          <m:t>60°</m:t>
+        </m:r>
+      </m:oMath>
+      <w:r>
+        <w:rPr>
+          <w:rFonts w:ascii="Garamond" w:hAnsi="Garamond"/>
+        </w:rPr>
+        <w:t xml:space="preserve"> and </w:t>
+      </w:r>
+      <m:oMath>
+        <m:r>
+          <w:rPr>
+            <w:rFonts w:ascii="Cambria Math" w:hAnsi="Cambria Math"/>
+          </w:rPr>
+          <m:t>109.5°</m:t>
+        </m:r>
+      </m:oMath>
+      <w:r>
+        <w:rPr>
+          <w:rFonts w:ascii="Garamond" w:hAnsi="Garamond"/>
+        </w:rPr>
+        <w:t>.</w:t>
+      </w:r>
+    </w:p>
+    <w:p>
+      <w:pPr>
+        <w:pStyle w:val="ListParagraph"/>
+        <w:numPr>
+          <w:ilvl w:val="2"/>
+          <w:numId w:val="2"/>
+        </w:numPr>
+        <w:rPr>
+          <w:rFonts w:ascii="Garamond" w:hAnsi="Garamond"/>
+          <w:b/>
+          <w:color w:val="FF0000"/>
+        </w:rPr>
+      </w:pPr>
+      <w:r>
+        <w:rPr>
+          <w:rFonts w:ascii="Garamond" w:hAnsi="Garamond"/>
+          <w:b/>
+          <w:color w:val="FF0000"/>
+        </w:rPr>
+        <w:t>Shear Rate and Particle Size could be varied</w:t>
       </w:r>
     </w:p>
     <w:p>
@@ -631,6 +605,36 @@
         </w:numPr>
         <w:rPr>
           <w:rFonts w:ascii="Garamond" w:hAnsi="Garamond"/>
+        </w:rPr>
+      </w:pPr>
+      <w:r>
+        <w:rPr>
+          <w:rFonts w:ascii="Garamond" w:hAnsi="Garamond"/>
+        </w:rPr>
+        <w:t xml:space="preserve">Nonhomogeneous particle sizes -- Similar to how the </w:t>
+      </w:r>
+      <w:r>
+        <w:rPr>
+          <w:rFonts w:ascii="Garamond" w:hAnsi="Garamond"/>
+        </w:rPr>
+        <w:t>super</w:t>
+      </w:r>
+      <w:r>
+        <w:rPr>
+          <w:rFonts w:ascii="Garamond" w:hAnsi="Garamond"/>
+        </w:rPr>
+        <w:t>cooled water has varying sizes of "solid" water</w:t>
+      </w:r>
+    </w:p>
+    <w:p>
+      <w:pPr>
+        <w:pStyle w:val="ListParagraph"/>
+        <w:numPr>
+          <w:ilvl w:val="2"/>
+          <w:numId w:val="2"/>
+        </w:numPr>
+        <w:rPr>
+          <w:rFonts w:ascii="Garamond" w:hAnsi="Garamond"/>
           <w:highlight w:val="yellow"/>
         </w:rPr>
       </w:pPr>
@@ -639,14 +643,14 @@
           <w:rFonts w:ascii="Garamond" w:hAnsi="Garamond"/>
           <w:highlight w:val="yellow"/>
         </w:rPr>
-        <w:t>Take pictures of jammed state - vary shear rates and particle size</w:t>
-      </w:r>
-    </w:p>
-    <w:p>
-      <w:pPr>
-        <w:pStyle w:val="ListParagraph"/>
-        <w:numPr>
-          <w:ilvl w:val="1"/>
+        <w:t>Viscosity measurements as a function of size/stdev</w:t>
+      </w:r>
+    </w:p>
+    <w:p>
+      <w:pPr>
+        <w:pStyle w:val="ListParagraph"/>
+        <w:numPr>
+          <w:ilvl w:val="2"/>
           <w:numId w:val="2"/>
         </w:numPr>
         <w:rPr>
@@ -659,7 +663,7 @@
           <w:rFonts w:ascii="Garamond" w:hAnsi="Garamond"/>
           <w:highlight w:val="yellow"/>
         </w:rPr>
-        <w:t>Measure coordination number -- randomness</w:t>
+        <w:t>Take pictures of state</w:t>
       </w:r>
     </w:p>
     <w:p>
@@ -735,30 +739,20 @@
         <w:rPr>
           <w:rFonts w:ascii="Garamond" w:hAnsi="Garamond"/>
         </w:rPr>
-        <w:t xml:space="preserve"> </w:t>
-      </w:r>
-      <w:proofErr w:type="spellStart"/>
-      <w:r>
-        <w:rPr>
-          <w:rFonts w:ascii="Garamond" w:hAnsi="Garamond"/>
-        </w:rPr>
-        <w:t>Hertzian</w:t>
-      </w:r>
-      <w:proofErr w:type="spellEnd"/>
-      <w:r>
-        <w:rPr>
-          <w:rFonts w:ascii="Garamond" w:hAnsi="Garamond"/>
-        </w:rPr>
-        <w:t xml:space="preserve"> contact </w:t>
-      </w:r>
-      <w:proofErr w:type="spellStart"/>
-      <w:r>
-        <w:rPr>
-          <w:rFonts w:ascii="Garamond" w:hAnsi="Garamond"/>
-        </w:rPr>
-        <w:t>etc</w:t>
-      </w:r>
-      <w:proofErr w:type="spellEnd"/>
+        <w:t xml:space="preserve"> Hertzian contact etc</w:t>
+      </w:r>
+    </w:p>
+    <w:p>
+      <w:pPr>
+        <w:pStyle w:val="ListParagraph"/>
+        <w:numPr>
+          <w:ilvl w:val="0"/>
+          <w:numId w:val="2"/>
+        </w:numPr>
+        <w:rPr>
+          <w:rFonts w:ascii="Garamond" w:hAnsi="Garamond"/>
+        </w:rPr>
+      </w:pPr>
     </w:p>
     <w:p>
       <w:pPr>
@@ -842,21 +836,7 @@
         <w:rPr>
           <w:rFonts w:ascii="Garamond" w:hAnsi="Garamond"/>
         </w:rPr>
-        <w:t xml:space="preserve">Are the SLLOD modifications to the </w:t>
-      </w:r>
-      <w:proofErr w:type="spellStart"/>
-      <w:r>
-        <w:rPr>
-          <w:rFonts w:ascii="Garamond" w:hAnsi="Garamond"/>
-        </w:rPr>
-        <w:t>EoM</w:t>
-      </w:r>
-      <w:proofErr w:type="spellEnd"/>
-      <w:r>
-        <w:rPr>
-          <w:rFonts w:ascii="Garamond" w:hAnsi="Garamond"/>
-        </w:rPr>
-        <w:t xml:space="preserve"> necessary? With the first modification that relates position to velocity, is there still a need for the velocity jump at boundaries? </w:t>
+        <w:t xml:space="preserve">Are the SLLOD modifications to the EoM necessary? With the first modification that relates position to velocity, is there still a need for the velocity jump at boundaries? </w:t>
       </w:r>
     </w:p>
     <w:p>
@@ -905,21 +885,7 @@
         <w:rPr>
           <w:rFonts w:ascii="Garamond" w:hAnsi="Garamond"/>
         </w:rPr>
-        <w:t xml:space="preserve"> even though </w:t>
-      </w:r>
-      <w:proofErr w:type="spellStart"/>
-      <w:r>
-        <w:rPr>
-          <w:rFonts w:ascii="Garamond" w:hAnsi="Garamond"/>
-        </w:rPr>
-        <w:t>Pryamitsyn</w:t>
-      </w:r>
-      <w:proofErr w:type="spellEnd"/>
-      <w:r>
-        <w:rPr>
-          <w:rFonts w:ascii="Garamond" w:hAnsi="Garamond"/>
-        </w:rPr>
-        <w:t xml:space="preserve"> and Pan have shown that it works.</w:t>
+        <w:t xml:space="preserve"> even though Pryamitsyn and Pan have shown that it works.</w:t>
       </w:r>
     </w:p>
     <w:p>

</xml_diff>